<commit_message>
Update changes to include documentation
</commit_message>
<xml_diff>
--- a/documentation/Working_Documents/FreedomWing_Changelog.docx
+++ b/documentation/Working_Documents/FreedomWing_Changelog.docx
@@ -157,6 +157,78 @@
       </w:pPr>
       <w:r>
         <w:t>Added paperclip hole to access additional button on Feather RP2040</w:t>
+      </w:r>
+    </w:p>
+    <w:p>
+      <w:pPr>
+        <w:pStyle w:val="ListParagraph"/>
+        <w:numPr>
+          <w:ilvl w:val="0"/>
+          <w:numId w:val="3"/>
+        </w:numPr>
+      </w:pPr>
+      <w:r>
+        <w:t>Added documentation</w:t>
+      </w:r>
+    </w:p>
+    <w:p>
+      <w:pPr>
+        <w:pStyle w:val="ListParagraph"/>
+        <w:numPr>
+          <w:ilvl w:val="1"/>
+          <w:numId w:val="3"/>
+        </w:numPr>
+      </w:pPr>
+      <w:r>
+        <w:t>3D Printing Guide</w:t>
+      </w:r>
+    </w:p>
+    <w:p>
+      <w:pPr>
+        <w:pStyle w:val="ListParagraph"/>
+        <w:numPr>
+          <w:ilvl w:val="1"/>
+          <w:numId w:val="3"/>
+        </w:numPr>
+      </w:pPr>
+      <w:r>
+        <w:t>Assembly Guide</w:t>
+      </w:r>
+    </w:p>
+    <w:p>
+      <w:pPr>
+        <w:pStyle w:val="ListParagraph"/>
+        <w:numPr>
+          <w:ilvl w:val="1"/>
+          <w:numId w:val="3"/>
+        </w:numPr>
+      </w:pPr>
+      <w:r>
+        <w:t>Design Rationale</w:t>
+      </w:r>
+    </w:p>
+    <w:p>
+      <w:pPr>
+        <w:pStyle w:val="ListParagraph"/>
+        <w:numPr>
+          <w:ilvl w:val="1"/>
+          <w:numId w:val="3"/>
+        </w:numPr>
+      </w:pPr>
+      <w:r>
+        <w:t>Bill of Materials</w:t>
+      </w:r>
+    </w:p>
+    <w:p>
+      <w:pPr>
+        <w:pStyle w:val="ListParagraph"/>
+        <w:numPr>
+          <w:ilvl w:val="1"/>
+          <w:numId w:val="3"/>
+        </w:numPr>
+      </w:pPr>
+      <w:r>
+        <w:t>User Guide</w:t>
       </w:r>
     </w:p>
     <w:p>
@@ -2498,14 +2570,12 @@
 </file>
 
 <file path=customXml/item1.xml><?xml version="1.0" encoding="utf-8"?>
-<p:properties xmlns:p="http://schemas.microsoft.com/office/2006/metadata/properties" xmlns:xsi="http://www.w3.org/2001/XMLSchema-instance" xmlns:pc="http://schemas.microsoft.com/office/infopath/2007/PartnerControls">
-  <documentManagement>
-    <lcf76f155ced4ddcb4097134ff3c332f xmlns="8cf100d1-0775-4feb-8634-62999c4541bc">
-      <Terms xmlns="http://schemas.microsoft.com/office/infopath/2007/PartnerControls"/>
-    </lcf76f155ced4ddcb4097134ff3c332f>
-    <TaxCatchAll xmlns="38b325e6-602c-452a-8617-173bf47082c5" xsi:nil="true"/>
-  </documentManagement>
-</p:properties>
+<?mso-contentType ?>
+<FormTemplates xmlns="http://schemas.microsoft.com/sharepoint/v3/contenttype/forms">
+  <Display>DocumentLibraryForm</Display>
+  <Edit>DocumentLibraryForm</Edit>
+  <New>DocumentLibraryForm</New>
+</FormTemplates>
 </file>
 
 <file path=customXml/item2.xml><?xml version="1.0" encoding="utf-8"?>
@@ -2746,39 +2816,50 @@
 </file>
 
 <file path=customXml/item3.xml><?xml version="1.0" encoding="utf-8"?>
-<?mso-contentType ?>
-<FormTemplates xmlns="http://schemas.microsoft.com/sharepoint/v3/contenttype/forms">
-  <Display>DocumentLibraryForm</Display>
-  <Edit>DocumentLibraryForm</Edit>
-  <New>DocumentLibraryForm</New>
-</FormTemplates>
+<p:properties xmlns:p="http://schemas.microsoft.com/office/2006/metadata/properties" xmlns:xsi="http://www.w3.org/2001/XMLSchema-instance" xmlns:pc="http://schemas.microsoft.com/office/infopath/2007/PartnerControls">
+  <documentManagement>
+    <lcf76f155ced4ddcb4097134ff3c332f xmlns="8cf100d1-0775-4feb-8634-62999c4541bc">
+      <Terms xmlns="http://schemas.microsoft.com/office/infopath/2007/PartnerControls"/>
+    </lcf76f155ced4ddcb4097134ff3c332f>
+    <TaxCatchAll xmlns="38b325e6-602c-452a-8617-173bf47082c5" xsi:nil="true"/>
+  </documentManagement>
+</p:properties>
 </file>
 
 <file path=customXml/itemProps1.xml><?xml version="1.0" encoding="utf-8"?>
-<ds:datastoreItem xmlns:ds="http://schemas.openxmlformats.org/officeDocument/2006/customXml" ds:itemID="{EBCD746F-05C3-4424-AEBA-B9487F74F4C5}">
+<ds:datastoreItem xmlns:ds="http://schemas.openxmlformats.org/officeDocument/2006/customXml" ds:itemID="{2CDF60F8-EB98-48A4-BB7E-46F072E79234}">
   <ds:schemaRefs>
-    <ds:schemaRef ds:uri="http://schemas.microsoft.com/office/2006/metadata/properties"/>
-    <ds:schemaRef ds:uri="http://www.w3.org/XML/1998/namespace"/>
-    <ds:schemaRef ds:uri="e4aa5b0e-c599-4492-a04c-87c1e111489c"/>
-    <ds:schemaRef ds:uri="http://purl.org/dc/dcmitype/"/>
-    <ds:schemaRef ds:uri="1ccc884c-acc6-4907-b9d9-a5a76f4fb80e"/>
-    <ds:schemaRef ds:uri="http://purl.org/dc/elements/1.1/"/>
-    <ds:schemaRef ds:uri="http://schemas.microsoft.com/office/2006/documentManagement/types"/>
-    <ds:schemaRef ds:uri="http://purl.org/dc/terms/"/>
-    <ds:schemaRef ds:uri="http://schemas.microsoft.com/office/infopath/2007/PartnerControls"/>
-    <ds:schemaRef ds:uri="http://schemas.openxmlformats.org/package/2006/metadata/core-properties"/>
+    <ds:schemaRef ds:uri="http://schemas.microsoft.com/sharepoint/v3/contenttype/forms"/>
   </ds:schemaRefs>
 </ds:datastoreItem>
 </file>
 
 <file path=customXml/itemProps2.xml><?xml version="1.0" encoding="utf-8"?>
-<ds:datastoreItem xmlns:ds="http://schemas.openxmlformats.org/officeDocument/2006/customXml" ds:itemID="{E02493E8-2D49-4876-925C-1FCF7FD73556}"/>
+<ds:datastoreItem xmlns:ds="http://schemas.openxmlformats.org/officeDocument/2006/customXml" ds:itemID="{E02493E8-2D49-4876-925C-1FCF7FD73556}">
+  <ds:schemaRefs>
+    <ds:schemaRef ds:uri="http://schemas.microsoft.com/office/2006/metadata/contentType"/>
+    <ds:schemaRef ds:uri="http://schemas.microsoft.com/office/2006/metadata/properties/metaAttributes"/>
+    <ds:schemaRef ds:uri="http://www.w3.org/2001/XMLSchema"/>
+    <ds:schemaRef ds:uri="http://schemas.microsoft.com/office/2006/metadata/properties"/>
+    <ds:schemaRef ds:uri="8cf100d1-0775-4feb-8634-62999c4541bc"/>
+    <ds:schemaRef ds:uri="38b325e6-602c-452a-8617-173bf47082c5"/>
+    <ds:schemaRef ds:uri="http://schemas.microsoft.com/office/2006/documentManagement/types"/>
+    <ds:schemaRef ds:uri="http://schemas.microsoft.com/office/infopath/2007/PartnerControls"/>
+    <ds:schemaRef ds:uri="http://schemas.openxmlformats.org/package/2006/metadata/core-properties"/>
+    <ds:schemaRef ds:uri="http://purl.org/dc/elements/1.1/"/>
+    <ds:schemaRef ds:uri="http://purl.org/dc/terms/"/>
+    <ds:schemaRef ds:uri="http://schemas.microsoft.com/internal/obd"/>
+  </ds:schemaRefs>
+</ds:datastoreItem>
 </file>
 
 <file path=customXml/itemProps3.xml><?xml version="1.0" encoding="utf-8"?>
-<ds:datastoreItem xmlns:ds="http://schemas.openxmlformats.org/officeDocument/2006/customXml" ds:itemID="{2CDF60F8-EB98-48A4-BB7E-46F072E79234}">
+<ds:datastoreItem xmlns:ds="http://schemas.openxmlformats.org/officeDocument/2006/customXml" ds:itemID="{EBCD746F-05C3-4424-AEBA-B9487F74F4C5}">
   <ds:schemaRefs>
-    <ds:schemaRef ds:uri="http://schemas.microsoft.com/sharepoint/v3/contenttype/forms"/>
+    <ds:schemaRef ds:uri="http://schemas.microsoft.com/office/2006/metadata/properties"/>
+    <ds:schemaRef ds:uri="http://schemas.microsoft.com/office/infopath/2007/PartnerControls"/>
+    <ds:schemaRef ds:uri="8cf100d1-0775-4feb-8634-62999c4541bc"/>
+    <ds:schemaRef ds:uri="38b325e6-602c-452a-8617-173bf47082c5"/>
   </ds:schemaRefs>
 </ds:datastoreItem>
 </file>
</xml_diff>